<commit_message>
Manuali, test case e diari
</commit_message>
<xml_diff>
--- a/4_Diari/Amir Kawsarani/Diario_22_03_2024.docx
+++ b/4_Diari/Amir Kawsarani/Diario_22_03_2024.docx
@@ -108,26 +108,17 @@
             <w:pPr>
               <w:rPr>
                 <w:rFonts w:ascii="Arial" w:hAnsi="Arial" w:cs="Arial"/>
+                <w:u w:val="single"/>
               </w:rPr>
             </w:pPr>
             <w:r>
               <w:rPr>
                 <w:rFonts w:ascii="Arial" w:hAnsi="Arial" w:cs="Arial"/>
               </w:rPr>
-              <w:t>1</w:t>
+              <w:t>22.03.2024</w:t>
             </w:r>
-            <w:r>
-              <w:rPr>
-                <w:rFonts w:ascii="Arial" w:hAnsi="Arial" w:cs="Arial"/>
-              </w:rPr>
-              <w:t>9</w:t>
-            </w:r>
-            <w:r>
-              <w:rPr>
-                <w:rFonts w:ascii="Arial" w:hAnsi="Arial" w:cs="Arial"/>
-              </w:rPr>
-              <w:t>.01.2024</w:t>
-            </w:r>
+            <w:bookmarkStart w:id="0" w:name="_GoBack"/>
+            <w:bookmarkEnd w:id="0"/>
           </w:p>
         </w:tc>
       </w:tr>
@@ -570,8 +561,6 @@
               </w:rPr>
               <w:t>Finire la generazione del QR</w:t>
             </w:r>
-            <w:bookmarkStart w:id="0" w:name="_GoBack"/>
-            <w:bookmarkEnd w:id="0"/>
           </w:p>
         </w:tc>
       </w:tr>
@@ -4102,6 +4091,7 @@
     <w:rsid w:val="005D407D"/>
     <w:rsid w:val="005F1498"/>
     <w:rsid w:val="006162E1"/>
+    <w:rsid w:val="00622483"/>
     <w:rsid w:val="0063600C"/>
     <w:rsid w:val="00670B36"/>
     <w:rsid w:val="00673D1E"/>
@@ -4974,7 +4964,7 @@
 </file>
 
 <file path=customXml/itemProps1.xml><?xml version="1.0" encoding="utf-8"?>
-<ds:datastoreItem xmlns:ds="http://schemas.openxmlformats.org/officeDocument/2006/customXml" ds:itemID="{4143A213-52B8-44EE-874B-2A63F78EC751}">
+<ds:datastoreItem xmlns:ds="http://schemas.openxmlformats.org/officeDocument/2006/customXml" ds:itemID="{EC1F20D5-5394-472C-9DC4-F4D062FFA3F6}">
   <ds:schemaRefs>
     <ds:schemaRef ds:uri="http://schemas.openxmlformats.org/officeDocument/2006/bibliography"/>
   </ds:schemaRefs>

</xml_diff>